<commit_message>
Added bonus and additional analysis
</commit_message>
<xml_diff>
--- a/KickStart Analysis Report.docx
+++ b/KickStart Analysis Report.docx
@@ -4,13 +4,11 @@
   <w:body>
     <w:p>
       <w:pPr>
-        <w:shd w:val="clear" w:color="auto" w:fill="FFFFFF"/>
-        <w:tabs>
-          <w:tab w:val="num" w:pos="720"/>
-        </w:tabs>
-        <w:spacing w:before="240" w:after="240" w:line="240" w:lineRule="auto"/>
-        <w:ind w:left="720" w:hanging="360"/>
-      </w:pPr>
+        <w:pStyle w:val="Title"/>
+        <w:jc w:val="center"/>
+      </w:pPr>
+      <w:bookmarkStart w:id="0" w:name="_GoBack"/>
+      <w:bookmarkEnd w:id="0"/>
       <w:proofErr w:type="spellStart"/>
       <w:r>
         <w:t>KickStart</w:t>
@@ -119,6 +117,15 @@
         </w:rPr>
         <w:t>Getting a food venture funded is very difficult and usually results in a failed campaign</w:t>
       </w:r>
+      <w:r>
+        <w:rPr>
+          <w:rFonts w:ascii="Segoe UI" w:eastAsia="Times New Roman" w:hAnsi="Segoe UI" w:cs="Segoe UI"/>
+          <w:color w:val="24292E"/>
+          <w:sz w:val="24"/>
+          <w:szCs w:val="24"/>
+        </w:rPr>
+        <w:t xml:space="preserve"> – I was surprised by this!</w:t>
+      </w:r>
     </w:p>
     <w:p>
       <w:pPr>
@@ -262,14 +269,34 @@
         </w:rPr>
         <w:t xml:space="preserve">I would </w:t>
       </w:r>
-      <w:r>
-        <w:rPr>
-          <w:rFonts w:ascii="Segoe UI" w:eastAsia="Times New Roman" w:hAnsi="Segoe UI" w:cs="Segoe UI"/>
-          <w:color w:val="24292E"/>
-          <w:sz w:val="24"/>
-          <w:szCs w:val="24"/>
-        </w:rPr>
-        <w:t>look at the success rate as a function of competition – i.e. how many similar campaigns were started in that month, for instance, and see if that is a factor</w:t>
+      <w:proofErr w:type="gramStart"/>
+      <w:r>
+        <w:rPr>
+          <w:rFonts w:ascii="Segoe UI" w:eastAsia="Times New Roman" w:hAnsi="Segoe UI" w:cs="Segoe UI"/>
+          <w:color w:val="24292E"/>
+          <w:sz w:val="24"/>
+          <w:szCs w:val="24"/>
+        </w:rPr>
+        <w:t>definitely want</w:t>
+      </w:r>
+      <w:proofErr w:type="gramEnd"/>
+      <w:r>
+        <w:rPr>
+          <w:rFonts w:ascii="Segoe UI" w:eastAsia="Times New Roman" w:hAnsi="Segoe UI" w:cs="Segoe UI"/>
+          <w:color w:val="24292E"/>
+          <w:sz w:val="24"/>
+          <w:szCs w:val="24"/>
+        </w:rPr>
+        <w:t xml:space="preserve"> to see the total number of campaigns (failed and successful) as a way to normalize some of the graphs that we are dealing with since </w:t>
+      </w:r>
+      <w:r>
+        <w:rPr>
+          <w:rFonts w:ascii="Segoe UI" w:eastAsia="Times New Roman" w:hAnsi="Segoe UI" w:cs="Segoe UI"/>
+          <w:color w:val="24292E"/>
+          <w:sz w:val="24"/>
+          <w:szCs w:val="24"/>
+        </w:rPr>
+        <w:t>results are expressed in absolute terms, which can be misleading</w:t>
       </w:r>
     </w:p>
     <w:p>
@@ -287,8 +314,87 @@
           <w:szCs w:val="24"/>
         </w:rPr>
       </w:pPr>
-      <w:bookmarkStart w:id="0" w:name="_GoBack"/>
-      <w:bookmarkEnd w:id="0"/>
+      <w:r>
+        <w:rPr>
+          <w:rFonts w:ascii="Segoe UI" w:eastAsia="Times New Roman" w:hAnsi="Segoe UI" w:cs="Segoe UI"/>
+          <w:color w:val="24292E"/>
+          <w:sz w:val="24"/>
+          <w:szCs w:val="24"/>
+        </w:rPr>
+        <w:t xml:space="preserve">I would </w:t>
+      </w:r>
+      <w:r>
+        <w:rPr>
+          <w:rFonts w:ascii="Segoe UI" w:eastAsia="Times New Roman" w:hAnsi="Segoe UI" w:cs="Segoe UI"/>
+          <w:color w:val="24292E"/>
+          <w:sz w:val="24"/>
+          <w:szCs w:val="24"/>
+        </w:rPr>
+        <w:t>look at the success rate as a function of competition – i.e. how many similar campaigns were started in that month, for instance, and see if that is a factor</w:t>
+      </w:r>
+    </w:p>
+    <w:p>
+      <w:pPr>
+        <w:numPr>
+          <w:ilvl w:val="1"/>
+          <w:numId w:val="2"/>
+        </w:numPr>
+        <w:shd w:val="clear" w:color="auto" w:fill="FFFFFF"/>
+        <w:spacing w:before="60" w:after="100" w:afterAutospacing="1" w:line="240" w:lineRule="auto"/>
+        <w:rPr>
+          <w:rFonts w:ascii="Segoe UI" w:eastAsia="Times New Roman" w:hAnsi="Segoe UI" w:cs="Segoe UI"/>
+          <w:color w:val="24292E"/>
+          <w:sz w:val="24"/>
+          <w:szCs w:val="24"/>
+        </w:rPr>
+      </w:pPr>
+      <w:r>
+        <w:rPr>
+          <w:rFonts w:ascii="Segoe UI" w:eastAsia="Times New Roman" w:hAnsi="Segoe UI" w:cs="Segoe UI"/>
+          <w:color w:val="24292E"/>
+          <w:sz w:val="24"/>
+          <w:szCs w:val="24"/>
+        </w:rPr>
+        <w:t xml:space="preserve">Not all campaigns were run for the same amount of time. It would be interesting to see if length of the campaign determines the outcome </w:t>
+      </w:r>
+    </w:p>
+    <w:p>
+      <w:pPr>
+        <w:numPr>
+          <w:ilvl w:val="1"/>
+          <w:numId w:val="2"/>
+        </w:numPr>
+        <w:shd w:val="clear" w:color="auto" w:fill="FFFFFF"/>
+        <w:spacing w:before="60" w:after="100" w:afterAutospacing="1" w:line="240" w:lineRule="auto"/>
+        <w:rPr>
+          <w:rFonts w:ascii="Segoe UI" w:eastAsia="Times New Roman" w:hAnsi="Segoe UI" w:cs="Segoe UI"/>
+          <w:color w:val="24292E"/>
+          <w:sz w:val="24"/>
+          <w:szCs w:val="24"/>
+        </w:rPr>
+      </w:pPr>
+      <w:r>
+        <w:rPr>
+          <w:rFonts w:ascii="Segoe UI" w:eastAsia="Times New Roman" w:hAnsi="Segoe UI" w:cs="Segoe UI"/>
+          <w:color w:val="24292E"/>
+          <w:sz w:val="24"/>
+          <w:szCs w:val="24"/>
+        </w:rPr>
+        <w:t>I see very terse descriptions of the campaigns. I would chart the success of the campaign as a function of the number of words in the description</w:t>
+      </w:r>
+    </w:p>
+    <w:p>
+      <w:pPr>
+        <w:shd w:val="clear" w:color="auto" w:fill="FFFFFF"/>
+        <w:spacing w:before="60" w:after="100" w:afterAutospacing="1" w:line="240" w:lineRule="auto"/>
+        <w:ind w:left="1440"/>
+        <w:rPr>
+          <w:rFonts w:ascii="Segoe UI" w:eastAsia="Times New Roman" w:hAnsi="Segoe UI" w:cs="Segoe UI"/>
+          <w:color w:val="24292E"/>
+          <w:sz w:val="24"/>
+          <w:szCs w:val="24"/>
+        </w:rPr>
+      </w:pPr>
     </w:p>
     <w:p/>
     <w:sectPr>
@@ -1015,6 +1121,40 @@
       <w:szCs w:val="24"/>
     </w:rPr>
   </w:style>
+  <w:style w:type="paragraph" w:styleId="Title">
+    <w:name w:val="Title"/>
+    <w:basedOn w:val="Normal"/>
+    <w:next w:val="Normal"/>
+    <w:link w:val="TitleChar"/>
+    <w:uiPriority w:val="10"/>
+    <w:qFormat/>
+    <w:rsid w:val="00973F0B"/>
+    <w:pPr>
+      <w:spacing w:after="0" w:line="240" w:lineRule="auto"/>
+      <w:contextualSpacing/>
+    </w:pPr>
+    <w:rPr>
+      <w:rFonts w:asciiTheme="majorHAnsi" w:eastAsiaTheme="majorEastAsia" w:hAnsiTheme="majorHAnsi" w:cstheme="majorBidi"/>
+      <w:spacing w:val="-10"/>
+      <w:kern w:val="28"/>
+      <w:sz w:val="56"/>
+      <w:szCs w:val="56"/>
+    </w:rPr>
+  </w:style>
+  <w:style w:type="character" w:customStyle="1" w:styleId="TitleChar">
+    <w:name w:val="Title Char"/>
+    <w:basedOn w:val="DefaultParagraphFont"/>
+    <w:link w:val="Title"/>
+    <w:uiPriority w:val="10"/>
+    <w:rsid w:val="00973F0B"/>
+    <w:rPr>
+      <w:rFonts w:asciiTheme="majorHAnsi" w:eastAsiaTheme="majorEastAsia" w:hAnsiTheme="majorHAnsi" w:cstheme="majorBidi"/>
+      <w:spacing w:val="-10"/>
+      <w:kern w:val="28"/>
+      <w:sz w:val="56"/>
+      <w:szCs w:val="56"/>
+    </w:rPr>
+  </w:style>
 </w:styles>
 </file>
 

</xml_diff>